<commit_message>
[UPDATE] Rebecca Boughan's policies
</commit_message>
<xml_diff>
--- a/assets/files/34315 Home Economics.docx
+++ b/assets/files/34315 Home Economics.docx
@@ -3,28 +3,6 @@
 <w:document xmlns:wpc="http://schemas.microsoft.com/office/word/2010/wordprocessingCanvas" xmlns:mo="http://schemas.microsoft.com/office/mac/office/2008/main" xmlns:mc="http://schemas.openxmlformats.org/markup-compatibility/2006" xmlns:mv="urn:schemas-microsoft-com:mac:vml" xmlns:o="urn:schemas-microsoft-com:office:office" xmlns:r="http://schemas.openxmlformats.org/officeDocument/2006/relationships" xmlns:m="http://schemas.openxmlformats.org/officeDocument/2006/math" xmlns:v="urn:schemas-microsoft-com:vml" xmlns:wp14="http://schemas.microsoft.com/office/word/2010/wordprocessingDrawing" xmlns:wp="http://schemas.openxmlformats.org/drawingml/2006/wordprocessingDrawing" xmlns:w10="urn:schemas-microsoft-com:office:word" xmlns:w="http://schemas.openxmlformats.org/wordprocessingml/2006/main" xmlns:w14="http://schemas.microsoft.com/office/word/2010/wordml" xmlns:w15="http://schemas.microsoft.com/office/word/2012/wordml" xmlns:wpg="http://schemas.microsoft.com/office/word/2010/wordprocessingGroup" xmlns:wpi="http://schemas.microsoft.com/office/word/2010/wordprocessingInk" xmlns:wne="http://schemas.microsoft.com/office/word/2006/wordml" xmlns:wps="http://schemas.microsoft.com/office/word/2010/wordprocessingShape" mc:Ignorable="w14 w15 wp14">
   <w:body>
     <w:p>
-      <w:pPr>
-        <w:jc w:val="center"/>
-        <w:rPr>
-          <w:b/>
-          <w:bCs/>
-          <w:sz w:val="28"/>
-          <w:szCs w:val="28"/>
-          <w:u w:val="single"/>
-        </w:rPr>
-      </w:pPr>
-      <w:r>
-        <w:rPr>
-          <w:b/>
-          <w:bCs/>
-          <w:sz w:val="28"/>
-          <w:szCs w:val="28"/>
-          <w:u w:val="single"/>
-        </w:rPr>
-        <w:t>Specific Collecting Area Template</w:t>
-      </w:r>
-    </w:p>
-    <w:p>
       <w:r>
         <w:rPr>
           <w:b/>
@@ -127,16 +105,11 @@
       </w:r>
     </w:p>
     <w:p>
-      <w:pPr>
-        <w:rPr>
-          <w:b/>
-          <w:bCs/>
-        </w:rPr>
-      </w:pPr>
       <w:r>
         <w:t>Family Life</w:t>
       </w:r>
     </w:p>
+    <w:p/>
     <w:p>
       <w:r>
         <w:rPr>
@@ -153,6 +126,80 @@
           <w:b/>
           <w:bCs/>
         </w:rPr>
+        <w:t>2016</w:t>
+      </w:r>
+    </w:p>
+    <w:p>
+      <w:r>
+        <w:t>- 53 new books added to the collection</w:t>
+      </w:r>
+      <w:r>
+        <w:t xml:space="preserve">: 44 cookbooks, 7 books on other </w:t>
+      </w:r>
+      <w:r>
+        <w:t xml:space="preserve">Home Ec </w:t>
+      </w:r>
+      <w:r>
+        <w:t>topics, and 2 books that mistakenly came on approval even though this fund is supposed to have a slip only profile</w:t>
+      </w:r>
+      <w:r>
+        <w:t xml:space="preserve">. </w:t>
+      </w:r>
+    </w:p>
+    <w:p>
+      <w:r>
+        <w:t>-Books added in 201</w:t>
+      </w:r>
+      <w:r>
+        <w:t>6:</w:t>
+      </w:r>
+      <w:r>
+        <w:t xml:space="preserve"> </w:t>
+      </w:r>
+      <w:r>
+        <w:t>54 uses – 45 checkouts, 9 in house (3 books still in process)</w:t>
+      </w:r>
+    </w:p>
+    <w:p>
+      <w:r>
+        <w:t>-Books added in 2015</w:t>
+      </w:r>
+      <w:r>
+        <w:t xml:space="preserve">: </w:t>
+      </w:r>
+      <w:r>
+        <w:t>17</w:t>
+      </w:r>
+      <w:r>
+        <w:t>4</w:t>
+      </w:r>
+      <w:r>
+        <w:t xml:space="preserve"> uses – 1</w:t>
+      </w:r>
+      <w:r>
+        <w:t>41</w:t>
+      </w:r>
+      <w:r>
+        <w:t xml:space="preserve"> checkouts, 33 in house </w:t>
+      </w:r>
+    </w:p>
+    <w:p/>
+    <w:p>
+      <w:r>
+        <w:rPr>
+          <w:b/>
+          <w:bCs/>
+        </w:rPr>
+        <w:t>Subject Librarian Annual Collections Report</w:t>
+      </w:r>
+      <w:r>
+        <w:t xml:space="preserve"> - </w:t>
+      </w:r>
+      <w:r>
+        <w:rPr>
+          <w:b/>
+          <w:bCs/>
+        </w:rPr>
         <w:t>2015</w:t>
       </w:r>
     </w:p>
@@ -166,6 +213,15 @@
       <w:r>
         <w:t xml:space="preserve"> new books added to the collection</w:t>
       </w:r>
+      <w:r>
+        <w:t xml:space="preserve">: 43 cookbooks, 10 books on other </w:t>
+      </w:r>
+      <w:r>
+        <w:t xml:space="preserve">Home Ec </w:t>
+      </w:r>
+      <w:r>
+        <w:t>topics</w:t>
+      </w:r>
     </w:p>
     <w:p>
       <w:r>
@@ -178,6 +234,7 @@
         <w:t>A significant number are still in process or were only recently catalogued. I recommend revisiting the circulation stats for these 53 books once a full year of data is available for them.</w:t>
       </w:r>
     </w:p>
+    <w:p/>
     <w:p>
       <w:r>
         <w:rPr>
@@ -198,6 +255,9 @@
       </w:r>
       <w:r>
         <w:t xml:space="preserve">. </w:t>
+      </w:r>
+      <w:r>
+        <w:t xml:space="preserve">Purchases are still heavily weighted toward cookbooks, which receive the majority of the usage. </w:t>
       </w:r>
     </w:p>
     <w:p/>
@@ -229,7 +289,7 @@
       </w:pPr>
     </w:pPrDefault>
   </w:docDefaults>
-  <w:latentStyles w:defLockedState="0" w:defUIPriority="99" w:defSemiHidden="0" w:defUnhideWhenUsed="0" w:defQFormat="0" w:count="380">
+  <w:latentStyles w:defLockedState="0" w:defUIPriority="99" w:defSemiHidden="0" w:defUnhideWhenUsed="0" w:defQFormat="0" w:count="382">
     <w:lsdException w:name="Normal" w:uiPriority="0" w:qFormat="1"/>
     <w:lsdException w:name="heading 1" w:uiPriority="9" w:qFormat="1"/>
     <w:lsdException w:name="heading 2" w:semiHidden="1" w:uiPriority="9" w:unhideWhenUsed="1" w:qFormat="1"/>
@@ -335,7 +395,6 @@
     <w:lsdException w:name="HTML Sample" w:semiHidden="1" w:unhideWhenUsed="1"/>
     <w:lsdException w:name="HTML Typewriter" w:semiHidden="1" w:unhideWhenUsed="1"/>
     <w:lsdException w:name="HTML Variable" w:semiHidden="1" w:unhideWhenUsed="1"/>
-    <w:lsdException w:name="Normal Table" w:semiHidden="1" w:unhideWhenUsed="1"/>
     <w:lsdException w:name="annotation subject" w:semiHidden="1" w:unhideWhenUsed="1"/>
     <w:lsdException w:name="No List" w:semiHidden="1" w:unhideWhenUsed="1"/>
     <w:lsdException w:name="Outline List 1" w:semiHidden="1" w:unhideWhenUsed="1"/>
@@ -381,11 +440,9 @@
     <w:lsdException w:name="Table Subtle 1" w:semiHidden="1" w:unhideWhenUsed="1"/>
     <w:lsdException w:name="Table Subtle 2" w:semiHidden="1" w:unhideWhenUsed="1"/>
     <w:lsdException w:name="Table Web 1" w:semiHidden="1" w:unhideWhenUsed="1"/>
-    <w:lsdException w:name="Table Web 2" w:semiHidden="1" w:unhideWhenUsed="1"/>
     <w:lsdException w:name="Table Web 3" w:semiHidden="1" w:unhideWhenUsed="1"/>
     <w:lsdException w:name="Balloon Text" w:semiHidden="1" w:unhideWhenUsed="1"/>
     <w:lsdException w:name="Table Grid" w:uiPriority="39"/>
-    <w:lsdException w:name="Table Theme" w:semiHidden="1" w:unhideWhenUsed="1"/>
     <w:lsdException w:name="Placeholder Text" w:semiHidden="1"/>
     <w:lsdException w:name="No Spacing" w:uiPriority="1" w:qFormat="1"/>
     <w:lsdException w:name="Light Shading" w:uiPriority="60"/>
@@ -601,6 +658,8 @@
     <w:lsdException w:name="List Table 5 Dark Accent 6" w:uiPriority="50"/>
     <w:lsdException w:name="List Table 6 Colorful Accent 6" w:uiPriority="51"/>
     <w:lsdException w:name="List Table 7 Colorful Accent 6" w:uiPriority="52"/>
+    <w:lsdException w:name="Mention" w:semiHidden="1" w:unhideWhenUsed="1"/>
+    <w:lsdException w:name="Smart Hyperlink" w:semiHidden="1" w:unhideWhenUsed="1"/>
   </w:latentStyles>
   <w:style w:type="paragraph" w:default="1" w:styleId="Normal">
     <w:name w:val="Normal"/>

</xml_diff>